<commit_message>
PL and CI finalized
</commit_message>
<xml_diff>
--- a/public/PL.docx
+++ b/public/PL.docx
@@ -431,7 +431,27 @@
                 <w:sz w:val="24"/>
                 <w:szCs w:val="24"/>
               </w:rPr>
-              <w:t xml:space="preserve"> Tel:  </w:t>
+              <w:t xml:space="preserve"> </w:t>
+            </w:r>
+          </w:p>
+          <w:p>
+            <w:pPr>
+              <w:spacing w:before="240" w:line="360" w:lineRule="auto"/>
+              <w:rPr>
+                <w:rFonts w:ascii="Times New Roman" w:hAnsi="Times New Roman" w:cs="Times New Roman"/>
+                <w:b/>
+                <w:sz w:val="24"/>
+                <w:szCs w:val="24"/>
+              </w:rPr>
+            </w:pPr>
+            <w:r>
+              <w:rPr>
+                <w:rFonts w:ascii="Times New Roman" w:hAnsi="Times New Roman" w:cs="Times New Roman"/>
+                <w:b/>
+                <w:sz w:val="24"/>
+                <w:szCs w:val="24"/>
+              </w:rPr>
+              <w:t xml:space="preserve">Tel:  </w:t>
             </w:r>
             <w:r>
               <w:rPr>
@@ -460,26 +480,26 @@
                 <w:sz w:val="24"/>
                 <w:szCs w:val="24"/>
               </w:rPr>
-              <w:t xml:space="preserve">TF2218692973   </w:t>
-            </w:r>
-          </w:p>
-          <w:p>
-            <w:pPr>
-              <w:spacing w:before="240" w:line="360" w:lineRule="auto"/>
-              <w:rPr>
-                <w:rFonts w:ascii="Times New Roman" w:hAnsi="Times New Roman" w:cs="Times New Roman"/>
-                <w:sz w:val="24"/>
-                <w:szCs w:val="24"/>
-              </w:rPr>
-            </w:pPr>
-            <w:r>
-              <w:rPr>
-                <w:rFonts w:ascii="Times New Roman" w:hAnsi="Times New Roman" w:cs="Times New Roman"/>
-                <w:b/>
-                <w:sz w:val="24"/>
-                <w:szCs w:val="24"/>
-              </w:rPr>
-              <w:t>CBETSC01045582022</w:t>
+              <w:t>09775432</w:t>
+            </w:r>
+          </w:p>
+          <w:p>
+            <w:pPr>
+              <w:spacing w:before="240" w:line="360" w:lineRule="auto"/>
+              <w:rPr>
+                <w:rFonts w:ascii="Times New Roman" w:hAnsi="Times New Roman" w:cs="Times New Roman"/>
+                <w:sz w:val="24"/>
+                <w:szCs w:val="24"/>
+              </w:rPr>
+            </w:pPr>
+            <w:r>
+              <w:rPr>
+                <w:rFonts w:ascii="Times New Roman" w:hAnsi="Times New Roman" w:cs="Times New Roman"/>
+                <w:b/>
+                <w:sz w:val="24"/>
+                <w:szCs w:val="24"/>
+              </w:rPr>
+              <w:t>CBE456789</w:t>
             </w:r>
           </w:p>
         </w:tc>
@@ -527,7 +547,7 @@
                 <w:sz w:val="24"/>
                 <w:szCs w:val="24"/>
               </w:rPr>
-              <w:t>ETHIOPIAN STATISTICS SERVICE</w:t>
+              <w:t>${ClientName}</w:t>
             </w:r>
           </w:p>
         </w:tc>
@@ -595,41 +615,13 @@
                 <w:szCs w:val="24"/>
               </w:rPr>
             </w:pPr>
-            <w:proofErr w:type="spellStart"/>
-            <w:r>
-              <w:rPr>
-                <w:rFonts w:ascii="Times New Roman" w:hAnsi="Times New Roman" w:cs="Times New Roman"/>
-                <w:sz w:val="24"/>
-                <w:szCs w:val="24"/>
-              </w:rPr>
-              <w:t>Piyassa</w:t>
-            </w:r>
-            <w:proofErr w:type="spellEnd"/>
-            <w:r>
-              <w:rPr>
-                <w:rFonts w:ascii="Times New Roman" w:hAnsi="Times New Roman" w:cs="Times New Roman"/>
-                <w:sz w:val="24"/>
-                <w:szCs w:val="24"/>
-              </w:rPr>
-              <w:t xml:space="preserve"> behind </w:t>
-            </w:r>
-            <w:proofErr w:type="spellStart"/>
-            <w:r>
-              <w:rPr>
-                <w:rFonts w:ascii="Times New Roman" w:hAnsi="Times New Roman" w:cs="Times New Roman"/>
-                <w:sz w:val="24"/>
-                <w:szCs w:val="24"/>
-              </w:rPr>
-              <w:t>taytu</w:t>
-            </w:r>
-            <w:proofErr w:type="spellEnd"/>
-            <w:r>
-              <w:rPr>
-                <w:rFonts w:ascii="Times New Roman" w:hAnsi="Times New Roman" w:cs="Times New Roman"/>
-                <w:sz w:val="24"/>
-                <w:szCs w:val="24"/>
-              </w:rPr>
-              <w:t xml:space="preserve"> hotel Addis Ababa Ethiopia</w:t>
+            <w:r>
+              <w:rPr>
+                <w:rFonts w:ascii="Times New Roman" w:hAnsi="Times New Roman" w:cs="Times New Roman"/>
+                <w:sz w:val="24"/>
+                <w:szCs w:val="24"/>
+              </w:rPr>
+              <w:t>${ClientAdress}</w:t>
             </w:r>
           </w:p>
         </w:tc>
@@ -705,23 +697,81 @@
               </w:rPr>
               <w:t xml:space="preserve">Attn: </w:t>
             </w:r>
-            <w:proofErr w:type="spellStart"/>
-            <w:r>
-              <w:rPr>
-                <w:rFonts w:ascii="Times New Roman" w:hAnsi="Times New Roman" w:cs="Times New Roman"/>
-                <w:sz w:val="24"/>
-                <w:szCs w:val="24"/>
-              </w:rPr>
-              <w:t>Ayalew</w:t>
-            </w:r>
-            <w:proofErr w:type="spellEnd"/>
-            <w:r>
-              <w:rPr>
-                <w:rFonts w:ascii="Times New Roman" w:hAnsi="Times New Roman" w:cs="Times New Roman"/>
-                <w:sz w:val="24"/>
-                <w:szCs w:val="24"/>
-              </w:rPr>
-              <w:t xml:space="preserve"> Dejene                                       Tel. 0962331133</w:t>
+            <w:r>
+              <w:rPr>
+                <w:rFonts w:ascii="Times New Roman" w:hAnsi="Times New Roman" w:cs="Times New Roman"/>
+                <w:sz w:val="24"/>
+                <w:szCs w:val="24"/>
+              </w:rPr>
+              <w:t>${AttnName}</w:t>
+            </w:r>
+            <w:r>
+              <w:rPr>
+                <w:rFonts w:ascii="Times New Roman" w:hAnsi="Times New Roman" w:cs="Times New Roman"/>
+                <w:sz w:val="24"/>
+                <w:szCs w:val="24"/>
+              </w:rPr>
+              <w:t xml:space="preserve">                                      </w:t>
+            </w:r>
+          </w:p>
+          <w:p>
+            <w:pPr>
+              <w:spacing w:before="240" w:line="360" w:lineRule="auto"/>
+              <w:rPr>
+                <w:rFonts w:ascii="Times New Roman" w:hAnsi="Times New Roman" w:cs="Times New Roman"/>
+                <w:sz w:val="24"/>
+                <w:szCs w:val="24"/>
+              </w:rPr>
+            </w:pPr>
+            <w:r>
+              <w:rPr>
+                <w:rFonts w:ascii="Times New Roman" w:hAnsi="Times New Roman" w:cs="Times New Roman"/>
+                <w:sz w:val="24"/>
+                <w:szCs w:val="24"/>
+              </w:rPr>
+              <w:t>Tel</w:t>
+            </w:r>
+            <w:r>
+              <w:rPr>
+                <w:rFonts w:ascii="Times New Roman" w:hAnsi="Times New Roman" w:cs="Times New Roman"/>
+                <w:sz w:val="24"/>
+                <w:szCs w:val="24"/>
+              </w:rPr>
+              <w:t>:</w:t>
+            </w:r>
+            <w:r>
+              <w:rPr>
+                <w:rFonts w:ascii="Times New Roman" w:hAnsi="Times New Roman" w:cs="Times New Roman"/>
+                <w:sz w:val="24"/>
+                <w:szCs w:val="24"/>
+              </w:rPr>
+              <w:t xml:space="preserve"> </w:t>
+            </w:r>
+            <w:r>
+              <w:rPr>
+                <w:rFonts w:ascii="Times New Roman" w:hAnsi="Times New Roman" w:cs="Times New Roman"/>
+                <w:sz w:val="24"/>
+                <w:szCs w:val="24"/>
+              </w:rPr>
+              <w:t>${AttnPhone}</w:t>
+            </w:r>
+          </w:p>
+          <w:p>
+            <w:pPr>
+              <w:spacing w:before="240" w:line="360" w:lineRule="auto"/>
+              <w:rPr>
+                <w:rFonts w:ascii="Times New Roman" w:hAnsi="Times New Roman" w:cs="Times New Roman"/>
+                <w:sz w:val="24"/>
+                <w:szCs w:val="24"/>
+              </w:rPr>
+            </w:pPr>
+            <w:r>
+              <w:rPr>
+                <w:rFonts w:ascii="Times New Roman" w:hAnsi="Times New Roman" w:cs="Times New Roman"/>
+                <w:sz w:val="24"/>
+                <w:szCs w:val="24"/>
+              </w:rPr>
+              <w:t>Email: ${AttnEmail}</w:t>
             </w:r>
           </w:p>
         </w:tc>
@@ -753,7 +803,15 @@
                 <w:sz w:val="24"/>
                 <w:szCs w:val="24"/>
               </w:rPr>
-              <w:t>LC Ref No. 032ELSC221880031</w:t>
+              <w:t xml:space="preserve">LC Ref No. </w:t>
+            </w:r>
+            <w:r>
+              <w:rPr>
+                <w:rFonts w:ascii="Times New Roman" w:hAnsi="Times New Roman" w:cs="Times New Roman"/>
+                <w:sz w:val="24"/>
+                <w:szCs w:val="24"/>
+              </w:rPr>
+              <w:t>CBE456789</w:t>
             </w:r>
           </w:p>
         </w:tc>
@@ -800,7 +858,31 @@
                 <w:sz w:val="24"/>
                 <w:szCs w:val="24"/>
               </w:rPr>
-              <w:t>Tin Number 0000972536</w:t>
+              <w:t>Tin Number</w:t>
+            </w:r>
+            <w:r>
+              <w:rPr>
+                <w:rFonts w:ascii="Times New Roman" w:hAnsi="Times New Roman" w:cs="Times New Roman"/>
+                <w:sz w:val="24"/>
+                <w:szCs w:val="24"/>
+              </w:rPr>
+              <w:t>:</w:t>
+            </w:r>
+            <w:r>
+              <w:rPr>
+                <w:rFonts w:ascii="Times New Roman" w:hAnsi="Times New Roman" w:cs="Times New Roman"/>
+                <w:sz w:val="24"/>
+                <w:szCs w:val="24"/>
+              </w:rPr>
+              <w:t xml:space="preserve"> </w:t>
+            </w:r>
+            <w:r>
+              <w:rPr>
+                <w:rFonts w:ascii="Times New Roman" w:hAnsi="Times New Roman" w:cs="Times New Roman"/>
+                <w:sz w:val="24"/>
+                <w:szCs w:val="24"/>
+              </w:rPr>
+              <w:t>${TinNumber}</w:t>
             </w:r>
           </w:p>
         </w:tc>
@@ -1138,7 +1220,7 @@
                 <w:sz w:val="28"/>
                 <w:szCs w:val="28"/>
               </w:rPr>
-              <w:t>INFORMATION TECHNOLOGY EQUIPMENT (IT) PER PI.NO.ESS(SIL)220524/01</w:t>
+              <w:t>It tools</w:t>
             </w:r>
           </w:p>
         </w:tc>
@@ -1478,7 +1560,6 @@
           <w:noProof/>
           <w:color w:val="FFFFFF" w:themeColor="background1"/>
         </w:rPr>
-        <w:lastRenderedPageBreak/>
         <w:t xml:space="preserve"> _____________________________________________________________________________________________________</w:t>
       </w:r>
       <w:r>

</xml_diff>